<commit_message>
Code before starting write from scratch.
</commit_message>
<xml_diff>
--- a/task3/ход мысли.docx
+++ b/task3/ход мысли.docx
@@ -80,7 +80,6 @@
         </w:rPr>
         <w:t xml:space="preserve"> под названием </w:t>
       </w:r>
-      <w:proofErr w:type="spellStart"/>
       <w:r>
         <w:rPr>
           <w:color w:val="FF0000"/>
@@ -88,7 +87,6 @@
         </w:rPr>
         <w:t>tmpDivident</w:t>
       </w:r>
-      <w:proofErr w:type="spellEnd"/>
     </w:p>
     <w:p>
       <w:pPr>
@@ -107,7 +105,6 @@
         </w:rPr>
         <w:t xml:space="preserve">Отнять у </w:t>
       </w:r>
-      <w:proofErr w:type="spellStart"/>
       <w:r>
         <w:rPr>
           <w:color w:val="FF0000"/>
@@ -115,7 +112,6 @@
         </w:rPr>
         <w:t>tmpDivident</w:t>
       </w:r>
-      <w:proofErr w:type="spellEnd"/>
       <w:r>
         <w:rPr>
           <w:color w:val="FF0000"/>
@@ -148,14 +144,12 @@
         </w:rPr>
         <w:t xml:space="preserve">столько раз сколько это возможно, пока </w:t>
       </w:r>
-      <w:proofErr w:type="spellStart"/>
       <w:r>
         <w:rPr>
           <w:lang w:val="en-US"/>
         </w:rPr>
         <w:t>tmpDivident</w:t>
       </w:r>
-      <w:proofErr w:type="spellEnd"/>
       <w:r>
         <w:rPr>
           <w:lang w:val="ru-RU"/>
@@ -180,14 +174,12 @@
         </w:rPr>
         <w:t xml:space="preserve"> и результат отнятия поместить в переменную </w:t>
       </w:r>
-      <w:proofErr w:type="spellStart"/>
       <w:r>
         <w:rPr>
           <w:lang w:val="en-US"/>
         </w:rPr>
         <w:t>tmpResult</w:t>
       </w:r>
-      <w:proofErr w:type="spellEnd"/>
       <w:r>
         <w:rPr>
           <w:lang w:val="ru-RU"/>
@@ -260,14 +252,12 @@
         </w:rPr>
         <w:t xml:space="preserve"> </w:t>
       </w:r>
-      <w:proofErr w:type="spellStart"/>
       <w:r>
         <w:rPr>
           <w:lang w:val="en-US"/>
         </w:rPr>
         <w:t>divisorArrayLength</w:t>
       </w:r>
-      <w:proofErr w:type="spellEnd"/>
       <w:r>
         <w:rPr>
           <w:lang w:val="ru-RU"/>
@@ -280,14 +270,12 @@
         </w:rPr>
         <w:t xml:space="preserve">равную </w:t>
       </w:r>
-      <w:proofErr w:type="spellStart"/>
       <w:r>
         <w:rPr>
           <w:lang w:val="en-US"/>
         </w:rPr>
         <w:t>divisorArray</w:t>
       </w:r>
-      <w:proofErr w:type="spellEnd"/>
       <w:r>
         <w:rPr>
           <w:lang w:val="ru-RU"/>
@@ -336,14 +324,12 @@
         </w:rPr>
         <w:t xml:space="preserve">, добавляем туда результат </w:t>
       </w:r>
-      <w:proofErr w:type="spellStart"/>
       <w:r>
         <w:rPr>
           <w:lang w:val="en-US"/>
         </w:rPr>
         <w:t>tmpResult</w:t>
       </w:r>
-      <w:proofErr w:type="spellEnd"/>
       <w:r>
         <w:rPr>
           <w:lang w:val="ru-RU"/>
@@ -368,14 +354,12 @@
         </w:rPr>
         <w:t xml:space="preserve"> [</w:t>
       </w:r>
-      <w:proofErr w:type="spellStart"/>
       <w:r>
         <w:rPr>
           <w:lang w:val="en-US"/>
         </w:rPr>
         <w:t>divisorArrayLength</w:t>
       </w:r>
-      <w:proofErr w:type="spellEnd"/>
       <w:r>
         <w:rPr>
           <w:lang w:val="ru-RU"/>
@@ -400,29 +384,15 @@
           <w:lang w:val="ru-RU"/>
         </w:rPr>
       </w:pPr>
-      <w:proofErr w:type="spellStart"/>
-      <w:r>
-        <w:rPr>
-          <w:lang w:val="en-US"/>
-        </w:rPr>
-        <w:t>divi</w:t>
-      </w:r>
-      <w:r>
-        <w:rPr>
-          <w:lang w:val="en-US"/>
-        </w:rPr>
-        <w:t>dent</w:t>
-      </w:r>
-      <w:r>
-        <w:rPr>
-          <w:lang w:val="en-US"/>
-        </w:rPr>
-        <w:t>ArrayLength</w:t>
-      </w:r>
-      <w:proofErr w:type="spellEnd"/>
-      <w:r>
-        <w:rPr>
-          <w:lang w:val="ru-RU"/>
+      <w:r>
+        <w:rPr>
+          <w:lang w:val="en-US"/>
+        </w:rPr>
+        <w:t>divisorArrayLength</w:t>
+      </w:r>
+      <w:r>
+        <w:rPr>
+          <w:lang w:val="en-US"/>
         </w:rPr>
         <w:t xml:space="preserve"> </w:t>
       </w:r>
@@ -432,14 +402,12 @@
         </w:rPr>
         <w:t xml:space="preserve">=+ </w:t>
       </w:r>
-      <w:proofErr w:type="spellStart"/>
-      <w:r>
-        <w:rPr>
-          <w:lang w:val="en-US"/>
-        </w:rPr>
-        <w:t>dividentArrayLength</w:t>
-      </w:r>
-      <w:proofErr w:type="spellEnd"/>
+      <w:r>
+        <w:rPr>
+          <w:lang w:val="en-US"/>
+        </w:rPr>
+        <w:t>divisorArrayLength</w:t>
+      </w:r>
       <w:r>
         <w:rPr>
           <w:lang w:val="en-US"/>
@@ -494,14 +462,12 @@
         </w:rPr>
         <w:t xml:space="preserve"> под названием </w:t>
       </w:r>
-      <w:proofErr w:type="spellStart"/>
       <w:r>
         <w:rPr>
           <w:lang w:val="en-US"/>
         </w:rPr>
         <w:t>tmpIterationDivident</w:t>
       </w:r>
-      <w:proofErr w:type="spellEnd"/>
     </w:p>
     <w:p>
       <w:pPr>
@@ -557,14 +523,12 @@
         </w:rPr>
         <w:t xml:space="preserve">столько раз сколько это возможно, пока </w:t>
       </w:r>
-      <w:proofErr w:type="spellStart"/>
       <w:r>
         <w:rPr>
           <w:lang w:val="en-US"/>
         </w:rPr>
         <w:t>tmpIterationDivident</w:t>
       </w:r>
-      <w:proofErr w:type="spellEnd"/>
       <w:r>
         <w:rPr>
           <w:lang w:val="ru-RU"/>
@@ -589,7 +553,6 @@
         </w:rPr>
         <w:t xml:space="preserve"> и результат отнятия поместить в переменную </w:t>
       </w:r>
-      <w:proofErr w:type="spellStart"/>
       <w:r>
         <w:rPr>
           <w:lang w:val="en-US"/>
@@ -608,7 +571,6 @@
         </w:rPr>
         <w:t>Result</w:t>
       </w:r>
-      <w:proofErr w:type="spellEnd"/>
       <w:r>
         <w:rPr>
           <w:lang w:val="ru-RU"/>
@@ -687,14 +649,12 @@
         </w:rPr>
         <w:t xml:space="preserve">, добавляем туда результат </w:t>
       </w:r>
-      <w:proofErr w:type="spellStart"/>
       <w:r>
         <w:rPr>
           <w:lang w:val="en-US"/>
         </w:rPr>
         <w:t>tmpIterationResult</w:t>
       </w:r>
-      <w:proofErr w:type="spellEnd"/>
       <w:r>
         <w:rPr>
           <w:lang w:val="ru-RU"/>
@@ -719,14 +679,12 @@
         </w:rPr>
         <w:t xml:space="preserve"> [</w:t>
       </w:r>
-      <w:proofErr w:type="spellStart"/>
       <w:r>
         <w:rPr>
           <w:lang w:val="en-US"/>
         </w:rPr>
         <w:t>dividentArrayLength</w:t>
       </w:r>
-      <w:proofErr w:type="spellEnd"/>
       <w:r>
         <w:rPr>
           <w:lang w:val="ru-RU"/>
@@ -788,14 +746,12 @@
         </w:rPr>
         <w:t xml:space="preserve">столько раз сколько это возможно, пока </w:t>
       </w:r>
-      <w:proofErr w:type="spellStart"/>
       <w:r>
         <w:rPr>
           <w:lang w:val="en-US"/>
         </w:rPr>
         <w:t>tmpIterationDivident</w:t>
       </w:r>
-      <w:proofErr w:type="spellEnd"/>
       <w:r>
         <w:rPr>
           <w:lang w:val="ru-RU"/>
@@ -820,14 +776,12 @@
         </w:rPr>
         <w:t xml:space="preserve"> и результат отнятия поместить в переменную </w:t>
       </w:r>
-      <w:proofErr w:type="spellStart"/>
       <w:r>
         <w:rPr>
           <w:lang w:val="en-US"/>
         </w:rPr>
         <w:t>tmpIterationResult</w:t>
       </w:r>
-      <w:proofErr w:type="spellEnd"/>
       <w:r>
         <w:rPr>
           <w:lang w:val="ru-RU"/>
@@ -894,14 +848,12 @@
         </w:rPr>
         <w:t xml:space="preserve">Повторять всю процедуру пока </w:t>
       </w:r>
-      <w:proofErr w:type="spellStart"/>
       <w:r>
         <w:rPr>
           <w:lang w:val="en-US"/>
         </w:rPr>
         <w:t>tmpIterationDivident</w:t>
       </w:r>
-      <w:proofErr w:type="spellEnd"/>
       <w:r>
         <w:rPr>
           <w:lang w:val="ru-RU"/>
@@ -944,14 +896,12 @@
         </w:rPr>
         <w:t xml:space="preserve">и </w:t>
       </w:r>
-      <w:proofErr w:type="spellStart"/>
       <w:r>
         <w:rPr>
           <w:lang w:val="en-US"/>
         </w:rPr>
         <w:t>dividentArrayLength</w:t>
       </w:r>
-      <w:proofErr w:type="spellEnd"/>
       <w:r>
         <w:rPr>
           <w:lang w:val="ru-RU"/>
@@ -964,14 +914,12 @@
         </w:rPr>
         <w:t xml:space="preserve">не будет равен </w:t>
       </w:r>
-      <w:proofErr w:type="spellStart"/>
       <w:r>
         <w:rPr>
           <w:lang w:val="en-US"/>
         </w:rPr>
         <w:t>dividentArrayLength</w:t>
       </w:r>
-      <w:proofErr w:type="spellEnd"/>
       <w:r>
         <w:rPr>
           <w:u w:val="single"/>

</xml_diff>